<commit_message>
pulling new queries and fixing merge conflicts
</commit_message>
<xml_diff>
--- a/HumaneSocietyProject.docx
+++ b/HumaneSocietyProject.docx
@@ -74,6 +74,11 @@
       </w:r>
     </w:p>
     <w:p>
+      <w:pPr>
+        <w:rPr>
+          <w:strike/>
+        </w:rPr>
+      </w:pPr>
       <w:r>
         <w:rPr>
           <w:b/>
@@ -96,6 +101,9 @@
         <w:t xml:space="preserve"> </w:t>
       </w:r>
       <w:r>
+        <w:rPr>
+          <w:strike/>
+        </w:rPr>
         <w:t>As a developer, I want to use LINQ extension methods and/or LINQ query operators wherever applicable in my application.</w:t>
       </w:r>
     </w:p>
@@ -110,13 +118,7 @@
         <w:rPr>
           <w:b/>
         </w:rPr>
-        <w:t>1</w:t>
-      </w:r>
-      <w:r>
-        <w:rPr>
-          <w:b/>
-        </w:rPr>
-        <w:t>0</w:t>
+        <w:t>10</w:t>
       </w:r>
       <w:r>
         <w:rPr>
@@ -158,6 +160,11 @@
       </w:r>
     </w:p>
     <w:p>
+      <w:pPr>
+        <w:rPr>
+          <w:strike/>
+        </w:rPr>
+      </w:pPr>
       <w:r>
         <w:rPr>
           <w:b/>
@@ -168,7 +175,16 @@
         <w:t xml:space="preserve"> </w:t>
       </w:r>
       <w:r>
-        <w:t>As a developer, I want to connect my application to a database to store data about animals housed at the humane society.</w:t>
+        <w:t xml:space="preserve">As a </w:t>
+      </w:r>
+      <w:r>
+        <w:t>developer</w:t>
+      </w:r>
+      <w:r>
+        <w:t xml:space="preserve">, </w:t>
+      </w:r>
+      <w:r>
+        <w:t>I want to connect my application to a database to store data about animals housed at the humane society.</w:t>
       </w:r>
     </w:p>
     <w:p>
@@ -194,7 +210,12 @@
         <w:t xml:space="preserve"> </w:t>
       </w:r>
       <w:r>
-        <w:t>As a humane society employee, I want to be able to add an animal to the application</w:t>
+        <w:t>As a humane society employee, I want to be able to add an a</w:t>
+      </w:r>
+      <w:bookmarkStart w:id="0" w:name="_GoBack"/>
+      <w:bookmarkEnd w:id="0"/>
+      <w:r>
+        <w:t>nimal to the application</w:t>
       </w:r>
       <w:r>
         <w:t xml:space="preserve"> and store </w:t>
@@ -555,8 +576,6 @@
         </w:rPr>
         <w:t xml:space="preserve"> LINQ to SQL classes</w:t>
       </w:r>
-      <w:bookmarkStart w:id="0" w:name="_GoBack"/>
-      <w:bookmarkEnd w:id="0"/>
     </w:p>
     <w:sectPr>
       <w:pgSz w:w="12240" w:h="15840"/>
@@ -969,6 +988,7 @@
   <w:style w:type="character" w:default="1" w:styleId="DefaultParagraphFont">
     <w:name w:val="Default Paragraph Font"/>
     <w:uiPriority w:val="1"/>
+    <w:semiHidden/>
     <w:unhideWhenUsed/>
   </w:style>
   <w:style w:type="table" w:default="1" w:styleId="TableNormal">

</xml_diff>